<commit_message>
html and more changes
</commit_message>
<xml_diff>
--- a/Group_46.docx
+++ b/Group_46.docx
@@ -111,7 +111,7 @@
     <w:p>
       <w:pPr>
         <w:rPr>
-          <w:rFonts w:ascii="David" w:hAnsi="David" w:cs="David"/>
+          <w:rFonts w:ascii="David" w:hAnsi="David" w:cs="David" w:hint="cs"/>
           <w:b/>
           <w:bCs/>
           <w:u w:val="single"/>
@@ -131,67 +131,102 @@
     </w:p>
     <w:p>
       <w:pPr>
-        <w:rPr>
-          <w:rFonts w:ascii="David" w:hAnsi="David" w:cs="David" w:hint="cs"/>
-          <w:b/>
-          <w:bCs/>
-          <w:u w:val="single"/>
-          <w:rtl/>
-        </w:rPr>
-      </w:pPr>
+        <w:bidi w:val="0"/>
+        <w:rPr>
+          <w:rFonts w:ascii="David" w:hAnsi="David" w:cs="David"/>
+        </w:rPr>
+      </w:pPr>
+      <w:r>
+        <w:rPr>
+          <w:rFonts w:ascii="David" w:hAnsi="David" w:cs="David"/>
+        </w:rPr>
+        <w:t>Customer(</w:t>
+      </w:r>
+      <w:r>
+        <w:rPr>
+          <w:rFonts w:ascii="David" w:hAnsi="David" w:cs="David"/>
+          <w:u w:val="single"/>
+        </w:rPr>
+        <w:t>customer_email</w:t>
+      </w:r>
+      <w:r>
+        <w:rPr>
+          <w:rFonts w:ascii="David" w:hAnsi="David" w:cs="David"/>
+        </w:rPr>
+        <w:t>, first_name, last_name, passport, birth_date, reg_date, password)</w:t>
+      </w:r>
     </w:p>
     <w:p>
       <w:pPr>
-        <w:rPr>
-          <w:rFonts w:ascii="David" w:hAnsi="David" w:cs="David" w:hint="cs"/>
-          <w:b/>
-          <w:bCs/>
-          <w:u w:val="single"/>
-          <w:rtl/>
-        </w:rPr>
-      </w:pPr>
+        <w:bidi w:val="0"/>
+        <w:rPr>
+          <w:rFonts w:ascii="David" w:hAnsi="David" w:cs="David"/>
+        </w:rPr>
+      </w:pPr>
+      <w:r>
+        <w:rPr>
+          <w:rFonts w:ascii="David" w:hAnsi="David" w:cs="David"/>
+        </w:rPr>
+        <w:t>Customer_Phone_Numbers(</w:t>
+      </w:r>
+      <w:r>
+        <w:rPr>
+          <w:rFonts w:ascii="David" w:hAnsi="David" w:cs="David"/>
+          <w:u w:val="single"/>
+        </w:rPr>
+        <w:t>phone_customer_email</w:t>
+      </w:r>
+      <w:r>
+        <w:rPr>
+          <w:rFonts w:ascii="Arial" w:hAnsi="Arial" w:cs="Arial"/>
+        </w:rPr>
+        <w:t>ʳ</w:t>
+      </w:r>
+      <w:r>
+        <w:rPr>
+          <w:rFonts w:ascii="David" w:hAnsi="David" w:cs="David"/>
+        </w:rPr>
+        <w:t xml:space="preserve">, </w:t>
+      </w:r>
+      <w:r>
+        <w:rPr>
+          <w:rFonts w:ascii="David" w:hAnsi="David" w:cs="David"/>
+          <w:u w:val="single"/>
+        </w:rPr>
+        <w:t>phone_num</w:t>
+      </w:r>
+      <w:r>
+        <w:rPr>
+          <w:rFonts w:ascii="David" w:hAnsi="David" w:cs="David"/>
+        </w:rPr>
+        <w:t>)</w:t>
+      </w:r>
     </w:p>
     <w:p>
       <w:pPr>
         <w:bidi w:val="0"/>
         <w:rPr>
           <w:rFonts w:ascii="David" w:hAnsi="David" w:cs="David"/>
-          <w:u w:val="single"/>
-        </w:rPr>
-      </w:pPr>
-      <w:proofErr w:type="gramStart"/>
-      <w:r>
-        <w:rPr>
-          <w:rFonts w:ascii="David" w:hAnsi="David" w:cs="David"/>
-        </w:rPr>
-        <w:t>Customer</w:t>
-      </w:r>
-      <w:r>
-        <w:rPr>
-          <w:rFonts w:ascii="David" w:hAnsi="David" w:cs="David"/>
-        </w:rPr>
-        <w:t>(</w:t>
-      </w:r>
-      <w:proofErr w:type="gramEnd"/>
-      <w:r>
-        <w:rPr>
-          <w:rFonts w:ascii="David" w:hAnsi="David" w:cs="David"/>
-          <w:u w:val="single"/>
-        </w:rPr>
-        <w:t>Customer_email</w:t>
-      </w:r>
-      <w:r>
-        <w:rPr>
-          <w:rFonts w:ascii="David" w:hAnsi="David" w:cs="David"/>
-        </w:rPr>
-        <w:t>,</w:t>
-      </w:r>
-      <w:r>
-        <w:rPr>
-          <w:rFonts w:ascii="David" w:hAnsi="David" w:cs="David"/>
-          <w:u w:val="single"/>
-        </w:rPr>
-        <w:t xml:space="preserve"> </w:t>
+        </w:rPr>
+      </w:pPr>
+      <w:r>
+        <w:rPr>
+          <w:rFonts w:ascii="David" w:hAnsi="David" w:cs="David"/>
+        </w:rPr>
+        <w:t>Guest(</w:t>
+      </w:r>
+      <w:r>
+        <w:rPr>
+          <w:rFonts w:ascii="David" w:hAnsi="David" w:cs="David"/>
+          <w:u w:val="single"/>
+        </w:rPr>
+        <w:t>guest_email</w:t>
+      </w:r>
+      <w:r>
+        <w:rPr>
+          <w:rFonts w:ascii="David" w:hAnsi="David" w:cs="David"/>
+        </w:rPr>
+        <w:t>, passport, name)</w:t>
       </w:r>
     </w:p>
     <w:p>
@@ -205,7 +240,33 @@
         <w:rPr>
           <w:rFonts w:ascii="David" w:hAnsi="David" w:cs="David"/>
         </w:rPr>
-        <w:t>Customer_Phone_Numbers</w:t>
+        <w:t>Route(</w:t>
+      </w:r>
+      <w:r>
+        <w:rPr>
+          <w:rFonts w:ascii="David" w:hAnsi="David" w:cs="David"/>
+          <w:u w:val="single"/>
+        </w:rPr>
+        <w:t>origin_airport</w:t>
+      </w:r>
+      <w:r>
+        <w:rPr>
+          <w:rFonts w:ascii="David" w:hAnsi="David" w:cs="David"/>
+        </w:rPr>
+        <w:t xml:space="preserve">, </w:t>
+      </w:r>
+      <w:r>
+        <w:rPr>
+          <w:rFonts w:ascii="David" w:hAnsi="David" w:cs="David"/>
+          <w:u w:val="single"/>
+        </w:rPr>
+        <w:t>destination_airport</w:t>
+      </w:r>
+      <w:r>
+        <w:rPr>
+          <w:rFonts w:ascii="David" w:hAnsi="David" w:cs="David"/>
+        </w:rPr>
+        <w:t>, duration, is_long)</w:t>
       </w:r>
     </w:p>
     <w:p>
@@ -219,7 +280,20 @@
         <w:rPr>
           <w:rFonts w:ascii="David" w:hAnsi="David" w:cs="David"/>
         </w:rPr>
-        <w:t>Guest</w:t>
+        <w:t>Plane(</w:t>
+      </w:r>
+      <w:r>
+        <w:rPr>
+          <w:rFonts w:ascii="David" w:hAnsi="David" w:cs="David"/>
+          <w:u w:val="single"/>
+        </w:rPr>
+        <w:t>plane_id</w:t>
+      </w:r>
+      <w:r>
+        <w:rPr>
+          <w:rFonts w:ascii="David" w:hAnsi="David" w:cs="David"/>
+        </w:rPr>
+        <w:t>, size, purchase_date, manufacturer)</w:t>
       </w:r>
     </w:p>
     <w:p>
@@ -233,7 +307,56 @@
         <w:rPr>
           <w:rFonts w:ascii="David" w:hAnsi="David" w:cs="David"/>
         </w:rPr>
-        <w:t>Manager</w:t>
+        <w:t>Flight(</w:t>
+      </w:r>
+      <w:r>
+        <w:rPr>
+          <w:rFonts w:ascii="David" w:hAnsi="David" w:cs="David"/>
+          <w:u w:val="single"/>
+        </w:rPr>
+        <w:t>flight_id</w:t>
+      </w:r>
+      <w:r>
+        <w:rPr>
+          <w:rFonts w:ascii="David" w:hAnsi="David" w:cs="David"/>
+        </w:rPr>
+        <w:t>, status, origin_airport</w:t>
+      </w:r>
+      <w:r>
+        <w:rPr>
+          <w:rFonts w:ascii="Arial" w:hAnsi="Arial" w:cs="Arial"/>
+        </w:rPr>
+        <w:t>ʳ</w:t>
+      </w:r>
+      <w:r>
+        <w:rPr>
+          <w:rFonts w:ascii="David" w:hAnsi="David" w:cs="David"/>
+        </w:rPr>
+        <w:t>, destination_airport</w:t>
+      </w:r>
+      <w:r>
+        <w:rPr>
+          <w:rFonts w:ascii="Arial" w:hAnsi="Arial" w:cs="Arial"/>
+        </w:rPr>
+        <w:t>ʳ</w:t>
+      </w:r>
+      <w:r>
+        <w:rPr>
+          <w:rFonts w:ascii="David" w:hAnsi="David" w:cs="David"/>
+        </w:rPr>
+        <w:t>, departure, arrival, plane_id</w:t>
+      </w:r>
+      <w:r>
+        <w:rPr>
+          <w:rFonts w:ascii="Arial" w:hAnsi="Arial" w:cs="Arial"/>
+        </w:rPr>
+        <w:t>ʳ</w:t>
+      </w:r>
+      <w:r>
+        <w:rPr>
+          <w:rFonts w:ascii="David" w:hAnsi="David" w:cs="David"/>
+        </w:rPr>
+        <w:t>, economy_seat_price, business_seat_price)</w:t>
       </w:r>
     </w:p>
     <w:p>
@@ -247,7 +370,52 @@
         <w:rPr>
           <w:rFonts w:ascii="David" w:hAnsi="David" w:cs="David"/>
         </w:rPr>
-        <w:t>Pilot</w:t>
+        <w:t>Class(</w:t>
+      </w:r>
+      <w:r>
+        <w:rPr>
+          <w:rFonts w:ascii="David" w:hAnsi="David" w:cs="David"/>
+          <w:u w:val="single"/>
+        </w:rPr>
+        <w:t>plane_id</w:t>
+      </w:r>
+      <w:r>
+        <w:rPr>
+          <w:rFonts w:ascii="Arial" w:hAnsi="Arial" w:cs="Arial"/>
+        </w:rPr>
+        <w:t>ʳ</w:t>
+      </w:r>
+      <w:r>
+        <w:rPr>
+          <w:rFonts w:ascii="David" w:hAnsi="David" w:cs="David"/>
+        </w:rPr>
+        <w:t xml:space="preserve">, </w:t>
+      </w:r>
+      <w:r>
+        <w:rPr>
+          <w:rFonts w:ascii="David" w:hAnsi="David" w:cs="David"/>
+          <w:u w:val="single"/>
+        </w:rPr>
+        <w:t>seat_row</w:t>
+      </w:r>
+      <w:r>
+        <w:rPr>
+          <w:rFonts w:ascii="David" w:hAnsi="David" w:cs="David"/>
+        </w:rPr>
+        <w:t xml:space="preserve">, </w:t>
+      </w:r>
+      <w:r>
+        <w:rPr>
+          <w:rFonts w:ascii="David" w:hAnsi="David" w:cs="David"/>
+          <w:u w:val="single"/>
+        </w:rPr>
+        <w:t>seat_position</w:t>
+      </w:r>
+      <w:r>
+        <w:rPr>
+          <w:rFonts w:ascii="David" w:hAnsi="David" w:cs="David"/>
+        </w:rPr>
+        <w:t>, class_type)</w:t>
       </w:r>
     </w:p>
     <w:p>
@@ -261,7 +429,56 @@
         <w:rPr>
           <w:rFonts w:ascii="David" w:hAnsi="David" w:cs="David"/>
         </w:rPr>
-        <w:t>Flight_Attendant</w:t>
+        <w:t>Orders(</w:t>
+      </w:r>
+      <w:r>
+        <w:rPr>
+          <w:rFonts w:ascii="David" w:hAnsi="David" w:cs="David"/>
+          <w:u w:val="single"/>
+        </w:rPr>
+        <w:t>code</w:t>
+      </w:r>
+      <w:r>
+        <w:rPr>
+          <w:rFonts w:ascii="David" w:hAnsi="David" w:cs="David"/>
+        </w:rPr>
+        <w:t>, status, total_price, order_date, flight_id</w:t>
+      </w:r>
+      <w:r>
+        <w:rPr>
+          <w:rFonts w:ascii="Arial" w:hAnsi="Arial" w:cs="Arial"/>
+        </w:rPr>
+        <w:t>ʳ</w:t>
+      </w:r>
+      <w:r>
+        <w:rPr>
+          <w:rFonts w:ascii="David" w:hAnsi="David" w:cs="David"/>
+        </w:rPr>
+        <w:t>, customer_email</w:t>
+      </w:r>
+      <w:r>
+        <w:rPr>
+          <w:rFonts w:ascii="Arial" w:hAnsi="Arial" w:cs="Arial"/>
+        </w:rPr>
+        <w:t>ʳ</w:t>
+      </w:r>
+      <w:r>
+        <w:rPr>
+          <w:rFonts w:ascii="David" w:hAnsi="David" w:cs="David"/>
+        </w:rPr>
+        <w:t>, guest_email</w:t>
+      </w:r>
+      <w:r>
+        <w:rPr>
+          <w:rFonts w:ascii="Arial" w:hAnsi="Arial" w:cs="Arial"/>
+        </w:rPr>
+        <w:t>ʳ</w:t>
+      </w:r>
+      <w:r>
+        <w:rPr>
+          <w:rFonts w:ascii="David" w:hAnsi="David" w:cs="David"/>
+        </w:rPr>
+        <w:t>)</w:t>
       </w:r>
     </w:p>
     <w:p>
@@ -275,7 +492,73 @@
         <w:rPr>
           <w:rFonts w:ascii="David" w:hAnsi="David" w:cs="David"/>
         </w:rPr>
-        <w:t>Flight</w:t>
+        <w:t>Seats_in_Order(</w:t>
+      </w:r>
+      <w:r>
+        <w:rPr>
+          <w:rFonts w:ascii="David" w:hAnsi="David" w:cs="David"/>
+          <w:u w:val="single"/>
+        </w:rPr>
+        <w:t>code</w:t>
+      </w:r>
+      <w:r>
+        <w:rPr>
+          <w:rFonts w:ascii="Arial" w:hAnsi="Arial" w:cs="Arial"/>
+          <w:u w:val="single"/>
+        </w:rPr>
+        <w:t>ʳ</w:t>
+      </w:r>
+      <w:r>
+        <w:rPr>
+          <w:rFonts w:ascii="David" w:hAnsi="David" w:cs="David"/>
+        </w:rPr>
+        <w:t xml:space="preserve">, </w:t>
+      </w:r>
+      <w:r>
+        <w:rPr>
+          <w:rFonts w:ascii="David" w:hAnsi="David" w:cs="David"/>
+          <w:u w:val="single"/>
+        </w:rPr>
+        <w:t>seats_plane_id</w:t>
+      </w:r>
+      <w:r>
+        <w:rPr>
+          <w:rFonts w:ascii="Arial" w:hAnsi="Arial" w:cs="Arial"/>
+          <w:u w:val="single"/>
+        </w:rPr>
+        <w:t>ʳ</w:t>
+      </w:r>
+      <w:r>
+        <w:rPr>
+          <w:rFonts w:ascii="David" w:hAnsi="David" w:cs="David"/>
+        </w:rPr>
+        <w:t xml:space="preserve">, </w:t>
+      </w:r>
+      <w:r>
+        <w:rPr>
+          <w:rFonts w:ascii="David" w:hAnsi="David" w:cs="David"/>
+          <w:u w:val="single"/>
+        </w:rPr>
+        <w:t>seat_row</w:t>
+      </w:r>
+      <w:r>
+        <w:rPr>
+          <w:rFonts w:ascii="David" w:hAnsi="David" w:cs="David"/>
+        </w:rPr>
+        <w:t xml:space="preserve">, </w:t>
+      </w:r>
+      <w:r>
+        <w:rPr>
+          <w:rFonts w:ascii="David" w:hAnsi="David" w:cs="David"/>
+          <w:u w:val="single"/>
+        </w:rPr>
+        <w:t>seat_position</w:t>
+      </w:r>
+      <w:r>
+        <w:rPr>
+          <w:rFonts w:ascii="David" w:hAnsi="David" w:cs="David"/>
+        </w:rPr>
+        <w:t>)</w:t>
       </w:r>
     </w:p>
     <w:p>
@@ -289,19 +572,20 @@
         <w:rPr>
           <w:rFonts w:ascii="David" w:hAnsi="David" w:cs="David"/>
         </w:rPr>
-        <w:t>Pilot</w:t>
-      </w:r>
-      <w:r>
-        <w:rPr>
-          <w:rFonts w:ascii="David" w:hAnsi="David" w:cs="David"/>
-        </w:rPr>
-        <w:t>s</w:t>
-      </w:r>
-      <w:r>
-        <w:rPr>
-          <w:rFonts w:ascii="David" w:hAnsi="David" w:cs="David"/>
-        </w:rPr>
-        <w:t>_on_Flight</w:t>
+        <w:t>Pilot(</w:t>
+      </w:r>
+      <w:r>
+        <w:rPr>
+          <w:rFonts w:ascii="David" w:hAnsi="David" w:cs="David"/>
+          <w:u w:val="single"/>
+        </w:rPr>
+        <w:t>pilot_id</w:t>
+      </w:r>
+      <w:r>
+        <w:rPr>
+          <w:rFonts w:ascii="David" w:hAnsi="David" w:cs="David"/>
+        </w:rPr>
+        <w:t>, first_name, last_name, phone_num, start_date, city, street, st_num, long_flight_qualified)</w:t>
       </w:r>
     </w:p>
     <w:p>
@@ -315,7 +599,20 @@
         <w:rPr>
           <w:rFonts w:ascii="David" w:hAnsi="David" w:cs="David"/>
         </w:rPr>
-        <w:t>FA_on_Flights</w:t>
+        <w:t>Flight_Attendant(</w:t>
+      </w:r>
+      <w:r>
+        <w:rPr>
+          <w:rFonts w:ascii="David" w:hAnsi="David" w:cs="David"/>
+          <w:u w:val="single"/>
+        </w:rPr>
+        <w:t>fa_id</w:t>
+      </w:r>
+      <w:r>
+        <w:rPr>
+          <w:rFonts w:ascii="David" w:hAnsi="David" w:cs="David"/>
+        </w:rPr>
+        <w:t>, first_name, last_name, phone_num, start_date, city, street, st_num, long_flight_qualified)</w:t>
       </w:r>
     </w:p>
     <w:p>
@@ -329,7 +626,20 @@
         <w:rPr>
           <w:rFonts w:ascii="David" w:hAnsi="David" w:cs="David"/>
         </w:rPr>
-        <w:t>Plane</w:t>
+        <w:t>Manager(</w:t>
+      </w:r>
+      <w:r>
+        <w:rPr>
+          <w:rFonts w:ascii="David" w:hAnsi="David" w:cs="David"/>
+          <w:u w:val="single"/>
+        </w:rPr>
+        <w:t>manager_id</w:t>
+      </w:r>
+      <w:r>
+        <w:rPr>
+          <w:rFonts w:ascii="David" w:hAnsi="David" w:cs="David"/>
+        </w:rPr>
+        <w:t>, first_name, last_name, phone_num, start_date, city, street, st_num, password)</w:t>
       </w:r>
     </w:p>
     <w:p>
@@ -343,7 +653,47 @@
         <w:rPr>
           <w:rFonts w:ascii="David" w:hAnsi="David" w:cs="David"/>
         </w:rPr>
-        <w:t>Class</w:t>
+        <w:t>Pilots_on_Flight(</w:t>
+      </w:r>
+      <w:r>
+        <w:rPr>
+          <w:rFonts w:ascii="David" w:hAnsi="David" w:cs="David"/>
+          <w:u w:val="single"/>
+        </w:rPr>
+        <w:t>flight_id</w:t>
+      </w:r>
+      <w:r>
+        <w:rPr>
+          <w:rFonts w:ascii="Arial" w:hAnsi="Arial" w:cs="Arial"/>
+        </w:rPr>
+        <w:t>ʳ</w:t>
+      </w:r>
+      <w:r>
+        <w:rPr>
+          <w:rFonts w:ascii="David" w:hAnsi="David" w:cs="David"/>
+        </w:rPr>
+        <w:t xml:space="preserve">, </w:t>
+      </w:r>
+      <w:proofErr w:type="spellStart"/>
+      <w:r>
+        <w:rPr>
+          <w:rFonts w:ascii="David" w:hAnsi="David" w:cs="David"/>
+          <w:u w:val="single"/>
+        </w:rPr>
+        <w:t>pilot_id</w:t>
+      </w:r>
+      <w:r>
+        <w:rPr>
+          <w:rFonts w:ascii="Arial" w:hAnsi="Arial" w:cs="Arial"/>
+        </w:rPr>
+        <w:t>ʳ</w:t>
+      </w:r>
+      <w:proofErr w:type="spellEnd"/>
+      <w:r>
+        <w:rPr>
+          <w:rFonts w:ascii="David" w:hAnsi="David" w:cs="David"/>
+        </w:rPr>
+        <w:t>)</w:t>
       </w:r>
     </w:p>
     <w:p>
@@ -357,41 +707,55 @@
         <w:rPr>
           <w:rFonts w:ascii="David" w:hAnsi="David" w:cs="David"/>
         </w:rPr>
-        <w:t>Route</w:t>
+        <w:t>FA_on_Flight(</w:t>
+      </w:r>
+      <w:r>
+        <w:rPr>
+          <w:rFonts w:ascii="David" w:hAnsi="David" w:cs="David"/>
+          <w:u w:val="single"/>
+        </w:rPr>
+        <w:t>flight_id</w:t>
+      </w:r>
+      <w:r>
+        <w:rPr>
+          <w:rFonts w:ascii="Arial" w:hAnsi="Arial" w:cs="Arial"/>
+          <w:u w:val="single"/>
+        </w:rPr>
+        <w:t>ʳ</w:t>
+      </w:r>
+      <w:r>
+        <w:rPr>
+          <w:rFonts w:ascii="David" w:hAnsi="David" w:cs="David"/>
+        </w:rPr>
+        <w:t xml:space="preserve">, </w:t>
+      </w:r>
+      <w:proofErr w:type="spellStart"/>
+      <w:r>
+        <w:rPr>
+          <w:rFonts w:ascii="David" w:hAnsi="David" w:cs="David"/>
+          <w:u w:val="single"/>
+        </w:rPr>
+        <w:t>fa_id</w:t>
+      </w:r>
+      <w:r>
+        <w:rPr>
+          <w:rFonts w:ascii="Arial" w:hAnsi="Arial" w:cs="Arial"/>
+          <w:u w:val="single"/>
+        </w:rPr>
+        <w:t>ʳ</w:t>
+      </w:r>
+      <w:proofErr w:type="spellEnd"/>
+      <w:r>
+        <w:rPr>
+          <w:rFonts w:ascii="David" w:hAnsi="David" w:cs="David"/>
+        </w:rPr>
+        <w:t>)</w:t>
       </w:r>
     </w:p>
     <w:p>
       <w:pPr>
-        <w:bidi w:val="0"/>
-        <w:rPr>
-          <w:rFonts w:ascii="David" w:hAnsi="David" w:cs="David"/>
-        </w:rPr>
-      </w:pPr>
-      <w:r>
-        <w:rPr>
-          <w:rFonts w:ascii="David" w:hAnsi="David" w:cs="David"/>
-        </w:rPr>
-        <w:t>Orders</w:t>
-      </w:r>
-    </w:p>
-    <w:p>
-      <w:pPr>
-        <w:bidi w:val="0"/>
-        <w:rPr>
-          <w:rFonts w:ascii="David" w:hAnsi="David" w:cs="David"/>
-        </w:rPr>
-      </w:pPr>
-      <w:r>
-        <w:rPr>
-          <w:rFonts w:ascii="David" w:hAnsi="David" w:cs="David"/>
-        </w:rPr>
-        <w:t>Seat_in_Orders</w:t>
-      </w:r>
-    </w:p>
-    <w:p>
-      <w:pPr>
-        <w:rPr>
-          <w:rFonts w:ascii="David" w:hAnsi="David" w:cs="David"/>
+        <w:rPr>
+          <w:rFonts w:ascii="David" w:hAnsi="David" w:cs="David" w:hint="cs"/>
           <w:rtl/>
         </w:rPr>
       </w:pPr>
@@ -1640,7 +2004,6 @@
   <w:style w:type="character" w:default="1" w:styleId="a0">
     <w:name w:val="Default Paragraph Font"/>
     <w:uiPriority w:val="1"/>
-    <w:semiHidden/>
     <w:unhideWhenUsed/>
   </w:style>
   <w:style w:type="table" w:default="1" w:styleId="a1">

</xml_diff>

<commit_message>
many db and py changes
</commit_message>
<xml_diff>
--- a/Group_46.docx
+++ b/Group_46.docx
@@ -837,7 +837,25 @@
         <w:rPr>
           <w:rFonts w:ascii="David" w:hAnsi="David" w:cs="David"/>
         </w:rPr>
-        <w:t>FA_on_Flight(</w:t>
+        <w:t>F</w:t>
+      </w:r>
+      <w:r>
+        <w:rPr>
+          <w:rFonts w:ascii="David" w:hAnsi="David" w:cs="David"/>
+        </w:rPr>
+        <w:t>light_Attendant</w:t>
+      </w:r>
+      <w:r>
+        <w:rPr>
+          <w:rFonts w:ascii="David" w:hAnsi="David" w:cs="David"/>
+        </w:rPr>
+        <w:t>s</w:t>
+      </w:r>
+      <w:r>
+        <w:rPr>
+          <w:rFonts w:ascii="David" w:hAnsi="David" w:cs="David"/>
+        </w:rPr>
+        <w:t>_on_Flight(</w:t>
       </w:r>
       <w:r>
         <w:rPr>

</xml_diff>